<commit_message>
Notas en el analisis del efecto Reset
</commit_message>
<xml_diff>
--- a/Datos/Control de analisis/Resumen_Pruebas Binomiales.docx
+++ b/Datos/Control de analisis/Resumen_Pruebas Binomiales.docx
@@ -625,6 +625,7 @@
         <w:pStyle w:val="Ttulo5"/>
         <w:jc w:val="right"/>
         <w:rPr>
+          <w:b w:val="0"/>
           <w:sz w:val="24"/>
           <w:szCs w:val="24"/>
         </w:rPr>
@@ -767,12 +768,484 @@
     </w:p>
     <w:p>
       <w:pPr>
-        <w:spacing w:after="108" w:line="240" w:lineRule="auto"/>
+        <w:pStyle w:val="Ttulo5"/>
+        <w:jc w:val="right"/>
         <w:rPr>
-          <w:rFonts w:ascii="Times New Roman" w:eastAsia="Times New Roman" w:hAnsi="Times New Roman" w:cs="Times New Roman"/>
+          <w:b w:val="0"/>
           <w:sz w:val="24"/>
           <w:szCs w:val="24"/>
-          <w:lang w:eastAsia="es-MX"/>
+        </w:rPr>
+      </w:pPr>
+    </w:p>
+    <w:p>
+      <w:pPr>
+        <w:pStyle w:val="Ttulo5"/>
+        <w:jc w:val="right"/>
+        <w:rPr>
+          <w:b w:val="0"/>
+          <w:sz w:val="24"/>
+          <w:szCs w:val="24"/>
+        </w:rPr>
+      </w:pPr>
+    </w:p>
+    <w:tbl>
+      <w:tblPr>
+        <w:tblStyle w:val="Tablaconcuadrcula"/>
+        <w:tblpPr w:leftFromText="141" w:rightFromText="141" w:vertAnchor="text" w:horzAnchor="margin" w:tblpXSpec="center" w:tblpY="114"/>
+        <w:tblW w:w="0" w:type="auto"/>
+        <w:tblLook w:val="04A0" w:firstRow="1" w:lastRow="0" w:firstColumn="1" w:lastColumn="0" w:noHBand="0" w:noVBand="1"/>
+      </w:tblPr>
+      <w:tblGrid>
+        <w:gridCol w:w="1701"/>
+        <w:gridCol w:w="1495"/>
+        <w:gridCol w:w="1765"/>
+      </w:tblGrid>
+      <w:tr>
+        <w:tc>
+          <w:tcPr>
+            <w:tcW w:w="1701" w:type="dxa"/>
+          </w:tcPr>
+          <w:p>
+            <w:pPr>
+              <w:pStyle w:val="Ttulo5"/>
+              <w:jc w:val="center"/>
+              <w:outlineLvl w:val="4"/>
+              <w:rPr>
+                <w:b w:val="0"/>
+                <w:sz w:val="24"/>
+                <w:szCs w:val="24"/>
+              </w:rPr>
+            </w:pPr>
+            <w:r>
+              <w:rPr>
+                <w:b w:val="0"/>
+                <w:sz w:val="24"/>
+                <w:szCs w:val="24"/>
+              </w:rPr>
+              <w:t>10 Sesiones</w:t>
+            </w:r>
+          </w:p>
+        </w:tc>
+        <w:tc>
+          <w:tcPr>
+            <w:tcW w:w="1495" w:type="dxa"/>
+          </w:tcPr>
+          <w:p>
+            <w:pPr>
+              <w:pStyle w:val="Ttulo5"/>
+              <w:jc w:val="center"/>
+              <w:outlineLvl w:val="4"/>
+              <w:rPr>
+                <w:b w:val="0"/>
+                <w:sz w:val="24"/>
+                <w:szCs w:val="24"/>
+              </w:rPr>
+            </w:pPr>
+            <w:r>
+              <w:rPr>
+                <w:b w:val="0"/>
+                <w:sz w:val="24"/>
+                <w:szCs w:val="24"/>
+              </w:rPr>
+              <w:t>Juego 1</w:t>
+            </w:r>
+            <w:r>
+              <w:rPr>
+                <w:b w:val="0"/>
+                <w:sz w:val="24"/>
+                <w:szCs w:val="24"/>
+              </w:rPr>
+              <w:br/>
+              <w:t>(</w:t>
+            </w:r>
+            <w:proofErr w:type="spellStart"/>
+            <w:r>
+              <w:rPr>
+                <w:b w:val="0"/>
+                <w:sz w:val="24"/>
+                <w:szCs w:val="24"/>
+              </w:rPr>
+              <w:t>Subjuego</w:t>
+            </w:r>
+            <w:proofErr w:type="spellEnd"/>
+            <w:r>
+              <w:rPr>
+                <w:b w:val="0"/>
+                <w:sz w:val="24"/>
+                <w:szCs w:val="24"/>
+              </w:rPr>
+              <w:t xml:space="preserve"> 1)</w:t>
+            </w:r>
+          </w:p>
+        </w:tc>
+        <w:tc>
+          <w:tcPr>
+            <w:tcW w:w="1765" w:type="dxa"/>
+          </w:tcPr>
+          <w:p>
+            <w:pPr>
+              <w:pStyle w:val="Ttulo5"/>
+              <w:jc w:val="center"/>
+              <w:outlineLvl w:val="4"/>
+              <w:rPr>
+                <w:b w:val="0"/>
+                <w:sz w:val="24"/>
+                <w:szCs w:val="24"/>
+              </w:rPr>
+            </w:pPr>
+            <w:r>
+              <w:rPr>
+                <w:b w:val="0"/>
+                <w:sz w:val="24"/>
+                <w:szCs w:val="24"/>
+              </w:rPr>
+              <w:t>Juego 2</w:t>
+            </w:r>
+            <w:r>
+              <w:rPr>
+                <w:b w:val="0"/>
+                <w:sz w:val="24"/>
+                <w:szCs w:val="24"/>
+              </w:rPr>
+              <w:br/>
+              <w:t>(</w:t>
+            </w:r>
+            <w:proofErr w:type="spellStart"/>
+            <w:r>
+              <w:rPr>
+                <w:b w:val="0"/>
+                <w:sz w:val="24"/>
+                <w:szCs w:val="24"/>
+              </w:rPr>
+              <w:t>Subjuego</w:t>
+            </w:r>
+            <w:proofErr w:type="spellEnd"/>
+            <w:r>
+              <w:rPr>
+                <w:b w:val="0"/>
+                <w:sz w:val="24"/>
+                <w:szCs w:val="24"/>
+              </w:rPr>
+              <w:t xml:space="preserve"> 2)</w:t>
+            </w:r>
+          </w:p>
+        </w:tc>
+      </w:tr>
+      <w:tr>
+        <w:tc>
+          <w:tcPr>
+            <w:tcW w:w="1701" w:type="dxa"/>
+          </w:tcPr>
+          <w:p>
+            <w:pPr>
+              <w:pStyle w:val="Ttulo5"/>
+              <w:jc w:val="center"/>
+              <w:outlineLvl w:val="4"/>
+              <w:rPr>
+                <w:b w:val="0"/>
+                <w:sz w:val="24"/>
+                <w:szCs w:val="24"/>
+              </w:rPr>
+            </w:pPr>
+            <w:r>
+              <w:rPr>
+                <w:b w:val="0"/>
+                <w:sz w:val="24"/>
+                <w:szCs w:val="24"/>
+              </w:rPr>
+              <w:t>Jugador 1</w:t>
+            </w:r>
+          </w:p>
+        </w:tc>
+        <w:tc>
+          <w:tcPr>
+            <w:tcW w:w="1495" w:type="dxa"/>
+          </w:tcPr>
+          <w:p>
+            <w:pPr>
+              <w:pStyle w:val="Ttulo5"/>
+              <w:jc w:val="center"/>
+              <w:outlineLvl w:val="4"/>
+              <w:rPr>
+                <w:b w:val="0"/>
+                <w:sz w:val="24"/>
+                <w:szCs w:val="24"/>
+              </w:rPr>
+            </w:pPr>
+            <w:r>
+              <w:rPr>
+                <w:b w:val="0"/>
+                <w:sz w:val="24"/>
+                <w:szCs w:val="24"/>
+              </w:rPr>
+              <w:t>5</w:t>
+            </w:r>
+          </w:p>
+        </w:tc>
+        <w:tc>
+          <w:tcPr>
+            <w:tcW w:w="1765" w:type="dxa"/>
+          </w:tcPr>
+          <w:p>
+            <w:pPr>
+              <w:pStyle w:val="Ttulo5"/>
+              <w:jc w:val="center"/>
+              <w:outlineLvl w:val="4"/>
+              <w:rPr>
+                <w:b w:val="0"/>
+                <w:sz w:val="24"/>
+                <w:szCs w:val="24"/>
+              </w:rPr>
+            </w:pPr>
+            <w:r>
+              <w:rPr>
+                <w:b w:val="0"/>
+                <w:sz w:val="24"/>
+                <w:szCs w:val="24"/>
+              </w:rPr>
+              <w:t>6</w:t>
+            </w:r>
+          </w:p>
+        </w:tc>
+      </w:tr>
+      <w:tr>
+        <w:tc>
+          <w:tcPr>
+            <w:tcW w:w="1701" w:type="dxa"/>
+          </w:tcPr>
+          <w:p>
+            <w:pPr>
+              <w:pStyle w:val="Ttulo5"/>
+              <w:jc w:val="center"/>
+              <w:outlineLvl w:val="4"/>
+              <w:rPr>
+                <w:b w:val="0"/>
+                <w:sz w:val="24"/>
+                <w:szCs w:val="24"/>
+              </w:rPr>
+            </w:pPr>
+            <w:r>
+              <w:rPr>
+                <w:b w:val="0"/>
+                <w:sz w:val="24"/>
+                <w:szCs w:val="24"/>
+              </w:rPr>
+              <w:t>9 Sesiones</w:t>
+            </w:r>
+          </w:p>
+        </w:tc>
+        <w:tc>
+          <w:tcPr>
+            <w:tcW w:w="1495" w:type="dxa"/>
+          </w:tcPr>
+          <w:p>
+            <w:pPr>
+              <w:pStyle w:val="Ttulo5"/>
+              <w:jc w:val="center"/>
+              <w:outlineLvl w:val="4"/>
+              <w:rPr>
+                <w:b w:val="0"/>
+                <w:sz w:val="24"/>
+                <w:szCs w:val="24"/>
+              </w:rPr>
+            </w:pPr>
+            <w:r>
+              <w:rPr>
+                <w:b w:val="0"/>
+                <w:sz w:val="24"/>
+                <w:szCs w:val="24"/>
+              </w:rPr>
+              <w:t>Juego 1</w:t>
+            </w:r>
+            <w:r>
+              <w:rPr>
+                <w:b w:val="0"/>
+                <w:sz w:val="24"/>
+                <w:szCs w:val="24"/>
+              </w:rPr>
+              <w:br/>
+              <w:t>(</w:t>
+            </w:r>
+            <w:proofErr w:type="spellStart"/>
+            <w:r>
+              <w:rPr>
+                <w:b w:val="0"/>
+                <w:sz w:val="24"/>
+                <w:szCs w:val="24"/>
+              </w:rPr>
+              <w:t>Subjuego</w:t>
+            </w:r>
+            <w:proofErr w:type="spellEnd"/>
+            <w:r>
+              <w:rPr>
+                <w:b w:val="0"/>
+                <w:sz w:val="24"/>
+                <w:szCs w:val="24"/>
+              </w:rPr>
+              <w:t xml:space="preserve"> 1)</w:t>
+            </w:r>
+          </w:p>
+        </w:tc>
+        <w:tc>
+          <w:tcPr>
+            <w:tcW w:w="1765" w:type="dxa"/>
+          </w:tcPr>
+          <w:p>
+            <w:pPr>
+              <w:pStyle w:val="Ttulo5"/>
+              <w:jc w:val="center"/>
+              <w:outlineLvl w:val="4"/>
+              <w:rPr>
+                <w:b w:val="0"/>
+                <w:sz w:val="24"/>
+                <w:szCs w:val="24"/>
+              </w:rPr>
+            </w:pPr>
+            <w:r>
+              <w:rPr>
+                <w:b w:val="0"/>
+                <w:sz w:val="24"/>
+                <w:szCs w:val="24"/>
+              </w:rPr>
+              <w:t>Juego 2</w:t>
+            </w:r>
+            <w:r>
+              <w:rPr>
+                <w:b w:val="0"/>
+                <w:sz w:val="24"/>
+                <w:szCs w:val="24"/>
+              </w:rPr>
+              <w:br/>
+              <w:t>(</w:t>
+            </w:r>
+            <w:proofErr w:type="spellStart"/>
+            <w:r>
+              <w:rPr>
+                <w:b w:val="0"/>
+                <w:sz w:val="24"/>
+                <w:szCs w:val="24"/>
+              </w:rPr>
+              <w:t>Subjuego</w:t>
+            </w:r>
+            <w:proofErr w:type="spellEnd"/>
+            <w:r>
+              <w:rPr>
+                <w:b w:val="0"/>
+                <w:sz w:val="24"/>
+                <w:szCs w:val="24"/>
+              </w:rPr>
+              <w:t xml:space="preserve"> 2)</w:t>
+            </w:r>
+          </w:p>
+        </w:tc>
+      </w:tr>
+      <w:tr>
+        <w:tc>
+          <w:tcPr>
+            <w:tcW w:w="1701" w:type="dxa"/>
+          </w:tcPr>
+          <w:p>
+            <w:pPr>
+              <w:pStyle w:val="Ttulo5"/>
+              <w:jc w:val="center"/>
+              <w:outlineLvl w:val="4"/>
+              <w:rPr>
+                <w:b w:val="0"/>
+                <w:sz w:val="24"/>
+                <w:szCs w:val="24"/>
+              </w:rPr>
+            </w:pPr>
+            <w:r>
+              <w:rPr>
+                <w:b w:val="0"/>
+                <w:sz w:val="24"/>
+                <w:szCs w:val="24"/>
+              </w:rPr>
+              <w:t>Jugador 1</w:t>
+            </w:r>
+          </w:p>
+        </w:tc>
+        <w:tc>
+          <w:tcPr>
+            <w:tcW w:w="1495" w:type="dxa"/>
+          </w:tcPr>
+          <w:p>
+            <w:pPr>
+              <w:pStyle w:val="Ttulo5"/>
+              <w:jc w:val="center"/>
+              <w:outlineLvl w:val="4"/>
+              <w:rPr>
+                <w:b w:val="0"/>
+                <w:sz w:val="24"/>
+                <w:szCs w:val="24"/>
+              </w:rPr>
+            </w:pPr>
+            <w:r>
+              <w:rPr>
+                <w:b w:val="0"/>
+                <w:sz w:val="24"/>
+                <w:szCs w:val="24"/>
+              </w:rPr>
+              <w:t>5</w:t>
+            </w:r>
+          </w:p>
+        </w:tc>
+        <w:tc>
+          <w:tcPr>
+            <w:tcW w:w="1765" w:type="dxa"/>
+          </w:tcPr>
+          <w:p>
+            <w:pPr>
+              <w:pStyle w:val="Ttulo5"/>
+              <w:jc w:val="center"/>
+              <w:outlineLvl w:val="4"/>
+              <w:rPr>
+                <w:b w:val="0"/>
+                <w:sz w:val="24"/>
+                <w:szCs w:val="24"/>
+              </w:rPr>
+            </w:pPr>
+            <w:r>
+              <w:rPr>
+                <w:b w:val="0"/>
+                <w:sz w:val="24"/>
+                <w:szCs w:val="24"/>
+              </w:rPr>
+              <w:t>5</w:t>
+            </w:r>
+          </w:p>
+        </w:tc>
+      </w:tr>
+    </w:tbl>
+    <w:p>
+      <w:pPr>
+        <w:pStyle w:val="Ttulo5"/>
+        <w:jc w:val="right"/>
+        <w:rPr>
+          <w:b w:val="0"/>
+          <w:sz w:val="24"/>
+          <w:szCs w:val="24"/>
+        </w:rPr>
+      </w:pPr>
+    </w:p>
+    <w:p>
+      <w:pPr>
+        <w:rPr>
+          <w:u w:val="single"/>
+        </w:rPr>
+      </w:pPr>
+    </w:p>
+    <w:p>
+      <w:pPr>
+        <w:rPr>
+          <w:u w:val="single"/>
+        </w:rPr>
+      </w:pPr>
+    </w:p>
+    <w:p>
+      <w:pPr>
+        <w:rPr>
+          <w:u w:val="single"/>
         </w:rPr>
       </w:pPr>
     </w:p>
@@ -790,16 +1263,32 @@
           <w:ilvl w:val="0"/>
           <w:numId w:val="1"/>
         </w:numPr>
+        <w:rPr>
+          <w:b/>
+          <w:highlight w:val="yellow"/>
+        </w:rPr>
       </w:pPr>
       <w:r>
+        <w:rPr>
+          <w:b/>
+          <w:highlight w:val="yellow"/>
+        </w:rPr>
         <w:t xml:space="preserve">‘Existe un efecto de </w:t>
       </w:r>
       <w:proofErr w:type="spellStart"/>
       <w:r>
+        <w:rPr>
+          <w:b/>
+          <w:highlight w:val="yellow"/>
+        </w:rPr>
         <w:t>Reset</w:t>
       </w:r>
       <w:proofErr w:type="spellEnd"/>
       <w:r>
+        <w:rPr>
+          <w:b/>
+          <w:highlight w:val="yellow"/>
+        </w:rPr>
         <w:t xml:space="preserve"> entre las tiradas 4 y 5, para los participantes con experiencia’</w:t>
       </w:r>
     </w:p>
@@ -1144,6 +1633,86 @@
               <w:jc w:val="center"/>
             </w:pPr>
             <w:r>
+              <w:t>BF (Ha/Ho)</w:t>
+            </w:r>
+          </w:p>
+        </w:tc>
+        <w:tc>
+          <w:tcPr>
+            <w:tcW w:w="1377" w:type="dxa"/>
+          </w:tcPr>
+          <w:p>
+            <w:pPr>
+              <w:jc w:val="center"/>
+            </w:pPr>
+            <w:r>
+              <w:t>0.776</w:t>
+            </w:r>
+          </w:p>
+        </w:tc>
+        <w:tc>
+          <w:tcPr>
+            <w:tcW w:w="1403" w:type="dxa"/>
+          </w:tcPr>
+          <w:p>
+            <w:pPr>
+              <w:jc w:val="center"/>
+            </w:pPr>
+            <w:r>
+              <w:t>2.069</w:t>
+            </w:r>
+          </w:p>
+        </w:tc>
+        <w:tc>
+          <w:tcPr>
+            <w:tcW w:w="1403" w:type="dxa"/>
+          </w:tcPr>
+          <w:p>
+            <w:pPr>
+              <w:jc w:val="center"/>
+            </w:pPr>
+            <w:r>
+              <w:t>2.069</w:t>
+            </w:r>
+          </w:p>
+        </w:tc>
+        <w:tc>
+          <w:tcPr>
+            <w:tcW w:w="1480" w:type="dxa"/>
+          </w:tcPr>
+          <w:p>
+            <w:pPr>
+              <w:jc w:val="center"/>
+            </w:pPr>
+            <w:r>
+              <w:t>2.069</w:t>
+            </w:r>
+          </w:p>
+        </w:tc>
+        <w:tc>
+          <w:tcPr>
+            <w:tcW w:w="1461" w:type="dxa"/>
+          </w:tcPr>
+          <w:p>
+            <w:pPr>
+              <w:jc w:val="center"/>
+            </w:pPr>
+            <w:r>
+              <w:t>2.069</w:t>
+            </w:r>
+          </w:p>
+        </w:tc>
+      </w:tr>
+      <w:tr>
+        <w:tc>
+          <w:tcPr>
+            <w:tcW w:w="1344" w:type="dxa"/>
+          </w:tcPr>
+          <w:p>
+            <w:pPr>
+              <w:jc w:val="center"/>
+            </w:pPr>
+            <w:r>
               <w:t>Total: 9</w:t>
             </w:r>
           </w:p>
@@ -1168,63 +1737,203 @@
           <w:p>
             <w:pPr>
               <w:jc w:val="center"/>
-            </w:pPr>
-            <w:r>
+              <w:rPr>
+                <w:b/>
+              </w:rPr>
+            </w:pPr>
+            <w:r>
+              <w:rPr>
+                <w:b/>
+              </w:rPr>
               <w:t>8</w:t>
             </w:r>
             <w:r>
-              <w:t>*</w:t>
-            </w:r>
-          </w:p>
-        </w:tc>
-        <w:tc>
-          <w:tcPr>
-            <w:tcW w:w="1403" w:type="dxa"/>
-          </w:tcPr>
-          <w:p>
-            <w:pPr>
-              <w:jc w:val="center"/>
-            </w:pPr>
-            <w:r>
-              <w:t>8</w:t>
-            </w:r>
-            <w:r>
-              <w:t>*</w:t>
-            </w:r>
-          </w:p>
-        </w:tc>
-        <w:tc>
-          <w:tcPr>
-            <w:tcW w:w="1480" w:type="dxa"/>
-          </w:tcPr>
-          <w:p>
-            <w:pPr>
-              <w:jc w:val="center"/>
-            </w:pPr>
-            <w:r>
-              <w:t>8</w:t>
-            </w:r>
-            <w:r>
-              <w:t>*</w:t>
-            </w:r>
-          </w:p>
-        </w:tc>
-        <w:tc>
-          <w:tcPr>
-            <w:tcW w:w="1461" w:type="dxa"/>
-          </w:tcPr>
-          <w:p>
-            <w:pPr>
-              <w:jc w:val="center"/>
-            </w:pPr>
-            <w:r>
-              <w:t>8</w:t>
-            </w:r>
-            <w:r>
+              <w:rPr>
+                <w:b/>
+              </w:rPr>
               <w:t>*</w:t>
             </w:r>
             <w:bookmarkStart w:id="0" w:name="_GoBack"/>
             <w:bookmarkEnd w:id="0"/>
+          </w:p>
+        </w:tc>
+        <w:tc>
+          <w:tcPr>
+            <w:tcW w:w="1403" w:type="dxa"/>
+          </w:tcPr>
+          <w:p>
+            <w:pPr>
+              <w:jc w:val="center"/>
+              <w:rPr>
+                <w:b/>
+              </w:rPr>
+            </w:pPr>
+            <w:r>
+              <w:rPr>
+                <w:b/>
+              </w:rPr>
+              <w:t>8</w:t>
+            </w:r>
+            <w:r>
+              <w:rPr>
+                <w:b/>
+              </w:rPr>
+              <w:t>*</w:t>
+            </w:r>
+          </w:p>
+        </w:tc>
+        <w:tc>
+          <w:tcPr>
+            <w:tcW w:w="1480" w:type="dxa"/>
+          </w:tcPr>
+          <w:p>
+            <w:pPr>
+              <w:jc w:val="center"/>
+              <w:rPr>
+                <w:b/>
+              </w:rPr>
+            </w:pPr>
+            <w:r>
+              <w:rPr>
+                <w:b/>
+              </w:rPr>
+              <w:t>8</w:t>
+            </w:r>
+            <w:r>
+              <w:rPr>
+                <w:b/>
+              </w:rPr>
+              <w:t>*</w:t>
+            </w:r>
+          </w:p>
+        </w:tc>
+        <w:tc>
+          <w:tcPr>
+            <w:tcW w:w="1461" w:type="dxa"/>
+          </w:tcPr>
+          <w:p>
+            <w:pPr>
+              <w:jc w:val="center"/>
+              <w:rPr>
+                <w:b/>
+              </w:rPr>
+            </w:pPr>
+            <w:r>
+              <w:rPr>
+                <w:b/>
+              </w:rPr>
+              <w:t>8</w:t>
+            </w:r>
+            <w:r>
+              <w:rPr>
+                <w:b/>
+              </w:rPr>
+              <w:t>*</w:t>
+            </w:r>
+          </w:p>
+        </w:tc>
+      </w:tr>
+      <w:tr>
+        <w:tc>
+          <w:tcPr>
+            <w:tcW w:w="1344" w:type="dxa"/>
+          </w:tcPr>
+          <w:p>
+            <w:pPr>
+              <w:jc w:val="center"/>
+            </w:pPr>
+            <w:r>
+              <w:t>BF(Ha/Ho)</w:t>
+            </w:r>
+          </w:p>
+        </w:tc>
+        <w:tc>
+          <w:tcPr>
+            <w:tcW w:w="1377" w:type="dxa"/>
+          </w:tcPr>
+          <w:p>
+            <w:pPr>
+              <w:jc w:val="center"/>
+            </w:pPr>
+            <w:r>
+              <w:t>1.422</w:t>
+            </w:r>
+          </w:p>
+        </w:tc>
+        <w:tc>
+          <w:tcPr>
+            <w:tcW w:w="1403" w:type="dxa"/>
+          </w:tcPr>
+          <w:p>
+            <w:pPr>
+              <w:jc w:val="center"/>
+              <w:rPr>
+                <w:b/>
+              </w:rPr>
+            </w:pPr>
+            <w:r>
+              <w:rPr>
+                <w:b/>
+              </w:rPr>
+              <w:t>5.689</w:t>
+            </w:r>
+          </w:p>
+        </w:tc>
+        <w:tc>
+          <w:tcPr>
+            <w:tcW w:w="1403" w:type="dxa"/>
+          </w:tcPr>
+          <w:p>
+            <w:pPr>
+              <w:jc w:val="center"/>
+              <w:rPr>
+                <w:b/>
+              </w:rPr>
+            </w:pPr>
+            <w:r>
+              <w:rPr>
+                <w:b/>
+              </w:rPr>
+              <w:t>5.689</w:t>
+            </w:r>
+          </w:p>
+        </w:tc>
+        <w:tc>
+          <w:tcPr>
+            <w:tcW w:w="1480" w:type="dxa"/>
+          </w:tcPr>
+          <w:p>
+            <w:pPr>
+              <w:jc w:val="center"/>
+              <w:rPr>
+                <w:b/>
+              </w:rPr>
+            </w:pPr>
+            <w:r>
+              <w:rPr>
+                <w:b/>
+              </w:rPr>
+              <w:t>5.689</w:t>
+            </w:r>
+          </w:p>
+        </w:tc>
+        <w:tc>
+          <w:tcPr>
+            <w:tcW w:w="1461" w:type="dxa"/>
+          </w:tcPr>
+          <w:p>
+            <w:pPr>
+              <w:jc w:val="center"/>
+              <w:rPr>
+                <w:b/>
+              </w:rPr>
+            </w:pPr>
+            <w:r>
+              <w:rPr>
+                <w:b/>
+              </w:rPr>
+              <w:t>5.689</w:t>
+            </w:r>
           </w:p>
         </w:tc>
       </w:tr>
@@ -1431,6 +2140,76 @@
               <w:jc w:val="center"/>
             </w:pPr>
             <w:r>
+              <w:t>BF</w:t>
+            </w:r>
+          </w:p>
+        </w:tc>
+        <w:tc>
+          <w:tcPr>
+            <w:tcW w:w="1765" w:type="dxa"/>
+          </w:tcPr>
+          <w:p>
+            <w:pPr>
+              <w:jc w:val="center"/>
+            </w:pPr>
+            <w:r>
+              <w:t>0.776</w:t>
+            </w:r>
+          </w:p>
+        </w:tc>
+        <w:tc>
+          <w:tcPr>
+            <w:tcW w:w="1766" w:type="dxa"/>
+          </w:tcPr>
+          <w:p>
+            <w:pPr>
+              <w:jc w:val="center"/>
+            </w:pPr>
+            <w:r>
+              <w:t>0.443</w:t>
+            </w:r>
+          </w:p>
+        </w:tc>
+        <w:tc>
+          <w:tcPr>
+            <w:tcW w:w="1766" w:type="dxa"/>
+          </w:tcPr>
+          <w:p>
+            <w:pPr>
+              <w:jc w:val="center"/>
+            </w:pPr>
+            <w:r>
+              <w:t>0.776</w:t>
+            </w:r>
+          </w:p>
+        </w:tc>
+        <w:tc>
+          <w:tcPr>
+            <w:tcW w:w="1766" w:type="dxa"/>
+          </w:tcPr>
+          <w:p>
+            <w:pPr>
+              <w:jc w:val="center"/>
+            </w:pPr>
+            <w:r>
+              <w:t>0.369</w:t>
+            </w:r>
+          </w:p>
+        </w:tc>
+      </w:tr>
+      <w:tr>
+        <w:tc>
+          <w:tcPr>
+            <w:tcW w:w="1765" w:type="dxa"/>
+            <w:tcBorders>
+              <w:bottom w:val="single" w:sz="4" w:space="0" w:color="auto"/>
+            </w:tcBorders>
+          </w:tcPr>
+          <w:p>
+            <w:pPr>
+              <w:jc w:val="center"/>
+            </w:pPr>
+            <w:r>
               <w:t>Total : 9</w:t>
             </w:r>
           </w:p>
@@ -1484,6 +2263,73 @@
             </w:pPr>
             <w:r>
               <w:t>5</w:t>
+            </w:r>
+          </w:p>
+        </w:tc>
+      </w:tr>
+      <w:tr>
+        <w:tc>
+          <w:tcPr>
+            <w:tcW w:w="1765" w:type="dxa"/>
+            <w:tcBorders>
+              <w:bottom w:val="single" w:sz="4" w:space="0" w:color="auto"/>
+            </w:tcBorders>
+          </w:tcPr>
+          <w:p>
+            <w:pPr>
+              <w:jc w:val="center"/>
+            </w:pPr>
+          </w:p>
+        </w:tc>
+        <w:tc>
+          <w:tcPr>
+            <w:tcW w:w="1765" w:type="dxa"/>
+          </w:tcPr>
+          <w:p>
+            <w:pPr>
+              <w:jc w:val="center"/>
+            </w:pPr>
+            <w:r>
+              <w:t>0.610</w:t>
+            </w:r>
+          </w:p>
+        </w:tc>
+        <w:tc>
+          <w:tcPr>
+            <w:tcW w:w="1766" w:type="dxa"/>
+          </w:tcPr>
+          <w:p>
+            <w:pPr>
+              <w:jc w:val="center"/>
+            </w:pPr>
+            <w:r>
+              <w:t>0.406</w:t>
+            </w:r>
+          </w:p>
+        </w:tc>
+        <w:tc>
+          <w:tcPr>
+            <w:tcW w:w="1766" w:type="dxa"/>
+          </w:tcPr>
+          <w:p>
+            <w:pPr>
+              <w:jc w:val="center"/>
+            </w:pPr>
+            <w:r>
+              <w:t>0.610</w:t>
+            </w:r>
+          </w:p>
+        </w:tc>
+        <w:tc>
+          <w:tcPr>
+            <w:tcW w:w="1766" w:type="dxa"/>
+          </w:tcPr>
+          <w:p>
+            <w:pPr>
+              <w:jc w:val="center"/>
+            </w:pPr>
+            <w:r>
+              <w:t>0.406</w:t>
             </w:r>
           </w:p>
         </w:tc>
@@ -1728,6 +2574,73 @@
               <w:jc w:val="center"/>
             </w:pPr>
             <w:r>
+              <w:t>BF</w:t>
+            </w:r>
+          </w:p>
+        </w:tc>
+        <w:tc>
+          <w:tcPr>
+            <w:tcW w:w="1765" w:type="dxa"/>
+          </w:tcPr>
+          <w:p>
+            <w:pPr>
+              <w:jc w:val="center"/>
+            </w:pPr>
+            <w:r>
+              <w:t>0.776</w:t>
+            </w:r>
+          </w:p>
+        </w:tc>
+        <w:tc>
+          <w:tcPr>
+            <w:tcW w:w="1766" w:type="dxa"/>
+          </w:tcPr>
+          <w:p>
+            <w:pPr>
+              <w:jc w:val="center"/>
+            </w:pPr>
+            <w:r>
+              <w:t>0.369</w:t>
+            </w:r>
+          </w:p>
+        </w:tc>
+        <w:tc>
+          <w:tcPr>
+            <w:tcW w:w="1766" w:type="dxa"/>
+          </w:tcPr>
+          <w:p>
+            <w:pPr>
+              <w:jc w:val="center"/>
+            </w:pPr>
+            <w:r>
+              <w:t>0.776</w:t>
+            </w:r>
+          </w:p>
+        </w:tc>
+        <w:tc>
+          <w:tcPr>
+            <w:tcW w:w="1766" w:type="dxa"/>
+          </w:tcPr>
+          <w:p>
+            <w:pPr>
+              <w:jc w:val="center"/>
+            </w:pPr>
+            <w:r>
+              <w:t>0.443</w:t>
+            </w:r>
+          </w:p>
+        </w:tc>
+      </w:tr>
+      <w:tr>
+        <w:tc>
+          <w:tcPr>
+            <w:tcW w:w="1765" w:type="dxa"/>
+          </w:tcPr>
+          <w:p>
+            <w:pPr>
+              <w:jc w:val="center"/>
+            </w:pPr>
+            <w:r>
               <w:t>Total : 9</w:t>
             </w:r>
           </w:p>
@@ -1781,12 +2694,75 @@
             </w:pPr>
             <w:r>
               <w:t>6</w:t>
+            </w:r>
+          </w:p>
+        </w:tc>
+      </w:tr>
+      <w:tr>
+        <w:tc>
+          <w:tcPr>
+            <w:tcW w:w="1765" w:type="dxa"/>
+          </w:tcPr>
+          <w:p>
+            <w:pPr>
+              <w:jc w:val="center"/>
+            </w:pPr>
+          </w:p>
+        </w:tc>
+        <w:tc>
+          <w:tcPr>
+            <w:tcW w:w="1765" w:type="dxa"/>
+          </w:tcPr>
+          <w:p>
+            <w:pPr>
+              <w:jc w:val="center"/>
+            </w:pPr>
+            <w:r>
+              <w:t>0.610</w:t>
+            </w:r>
+          </w:p>
+        </w:tc>
+        <w:tc>
+          <w:tcPr>
+            <w:tcW w:w="1766" w:type="dxa"/>
+          </w:tcPr>
+          <w:p>
+            <w:pPr>
+              <w:jc w:val="center"/>
+            </w:pPr>
+            <w:r>
+              <w:t>0.406</w:t>
+            </w:r>
+          </w:p>
+        </w:tc>
+        <w:tc>
+          <w:tcPr>
+            <w:tcW w:w="1766" w:type="dxa"/>
+          </w:tcPr>
+          <w:p>
+            <w:pPr>
+              <w:jc w:val="center"/>
+            </w:pPr>
+            <w:r>
+              <w:t>0.610</w:t>
+            </w:r>
+          </w:p>
+        </w:tc>
+        <w:tc>
+          <w:tcPr>
+            <w:tcW w:w="1766" w:type="dxa"/>
+          </w:tcPr>
+          <w:p>
+            <w:pPr>
+              <w:jc w:val="center"/>
+            </w:pPr>
+            <w:r>
+              <w:t>0.610</w:t>
             </w:r>
           </w:p>
         </w:tc>
       </w:tr>
     </w:tbl>
-    <w:p/>
     <w:p/>
     <w:p>
       <w:pPr>
@@ -1795,11 +2771,1889 @@
           <w:ilvl w:val="0"/>
           <w:numId w:val="1"/>
         </w:numPr>
+        <w:rPr>
+          <w:b/>
+          <w:highlight w:val="yellow"/>
+        </w:rPr>
       </w:pPr>
       <w:r>
+        <w:rPr>
+          <w:b/>
+          <w:highlight w:val="yellow"/>
+        </w:rPr>
+        <w:lastRenderedPageBreak/>
         <w:t>‘Los números elegidos son más pequeños conforme avanza el juego’</w:t>
       </w:r>
     </w:p>
+    <w:tbl>
+      <w:tblPr>
+        <w:tblStyle w:val="Tablaconcuadrcula"/>
+        <w:tblW w:w="11444" w:type="dxa"/>
+        <w:jc w:val="center"/>
+        <w:tblLook w:val="04A0" w:firstRow="1" w:lastRow="0" w:firstColumn="1" w:lastColumn="0" w:noHBand="0" w:noVBand="1"/>
+      </w:tblPr>
+      <w:tblGrid>
+        <w:gridCol w:w="1010"/>
+        <w:gridCol w:w="915"/>
+        <w:gridCol w:w="916"/>
+        <w:gridCol w:w="916"/>
+        <w:gridCol w:w="916"/>
+        <w:gridCol w:w="916"/>
+        <w:gridCol w:w="915"/>
+        <w:gridCol w:w="916"/>
+        <w:gridCol w:w="916"/>
+        <w:gridCol w:w="916"/>
+        <w:gridCol w:w="916"/>
+        <w:gridCol w:w="1276"/>
+      </w:tblGrid>
+      <w:tr>
+        <w:trPr>
+          <w:jc w:val="center"/>
+        </w:trPr>
+        <w:tc>
+          <w:tcPr>
+            <w:tcW w:w="1010" w:type="dxa"/>
+          </w:tcPr>
+          <w:p/>
+        </w:tc>
+        <w:tc>
+          <w:tcPr>
+            <w:tcW w:w="915" w:type="dxa"/>
+          </w:tcPr>
+          <w:p>
+            <w:r>
+              <w:t>Sesión 1</w:t>
+            </w:r>
+          </w:p>
+        </w:tc>
+        <w:tc>
+          <w:tcPr>
+            <w:tcW w:w="916" w:type="dxa"/>
+          </w:tcPr>
+          <w:p>
+            <w:r>
+              <w:t>Sesión 2</w:t>
+            </w:r>
+          </w:p>
+        </w:tc>
+        <w:tc>
+          <w:tcPr>
+            <w:tcW w:w="916" w:type="dxa"/>
+          </w:tcPr>
+          <w:p>
+            <w:r>
+              <w:t>Sesión 3</w:t>
+            </w:r>
+          </w:p>
+        </w:tc>
+        <w:tc>
+          <w:tcPr>
+            <w:tcW w:w="916" w:type="dxa"/>
+          </w:tcPr>
+          <w:p>
+            <w:r>
+              <w:t>Sesión 4</w:t>
+            </w:r>
+          </w:p>
+        </w:tc>
+        <w:tc>
+          <w:tcPr>
+            <w:tcW w:w="916" w:type="dxa"/>
+          </w:tcPr>
+          <w:p>
+            <w:r>
+              <w:t>Sesión 5</w:t>
+            </w:r>
+          </w:p>
+        </w:tc>
+        <w:tc>
+          <w:tcPr>
+            <w:tcW w:w="915" w:type="dxa"/>
+          </w:tcPr>
+          <w:p>
+            <w:r>
+              <w:t>Sesión 6</w:t>
+            </w:r>
+          </w:p>
+        </w:tc>
+        <w:tc>
+          <w:tcPr>
+            <w:tcW w:w="916" w:type="dxa"/>
+          </w:tcPr>
+          <w:p>
+            <w:r>
+              <w:t>Sesión 7</w:t>
+            </w:r>
+          </w:p>
+        </w:tc>
+        <w:tc>
+          <w:tcPr>
+            <w:tcW w:w="916" w:type="dxa"/>
+          </w:tcPr>
+          <w:p>
+            <w:r>
+              <w:t>Sesión 8</w:t>
+            </w:r>
+          </w:p>
+        </w:tc>
+        <w:tc>
+          <w:tcPr>
+            <w:tcW w:w="916" w:type="dxa"/>
+          </w:tcPr>
+          <w:p>
+            <w:r>
+              <w:t>Sesión 9</w:t>
+            </w:r>
+          </w:p>
+        </w:tc>
+        <w:tc>
+          <w:tcPr>
+            <w:tcW w:w="916" w:type="dxa"/>
+          </w:tcPr>
+          <w:p>
+            <w:r>
+              <w:t>Sesión 10</w:t>
+            </w:r>
+          </w:p>
+        </w:tc>
+        <w:tc>
+          <w:tcPr>
+            <w:tcW w:w="1276" w:type="dxa"/>
+          </w:tcPr>
+          <w:p>
+            <w:r>
+              <w:t>TOTALES</w:t>
+            </w:r>
+          </w:p>
+        </w:tc>
+      </w:tr>
+      <w:tr>
+        <w:trPr>
+          <w:jc w:val="center"/>
+        </w:trPr>
+        <w:tc>
+          <w:tcPr>
+            <w:tcW w:w="1010" w:type="dxa"/>
+          </w:tcPr>
+          <w:p>
+            <w:r>
+              <w:t>Jugador 1</w:t>
+            </w:r>
+          </w:p>
+        </w:tc>
+        <w:tc>
+          <w:tcPr>
+            <w:tcW w:w="915" w:type="dxa"/>
+          </w:tcPr>
+          <w:p>
+            <w:pPr>
+              <w:jc w:val="center"/>
+            </w:pPr>
+            <w:r>
+              <w:rPr>
+                <w:highlight w:val="yellow"/>
+              </w:rPr>
+              <w:t>3</w:t>
+            </w:r>
+            <w:r>
+              <w:rPr>
+                <w:highlight w:val="yellow"/>
+              </w:rPr>
+              <w:t>, 2</w:t>
+            </w:r>
+          </w:p>
+        </w:tc>
+        <w:tc>
+          <w:tcPr>
+            <w:tcW w:w="916" w:type="dxa"/>
+            <w:shd w:val="clear" w:color="auto" w:fill="auto"/>
+          </w:tcPr>
+          <w:p>
+            <w:pPr>
+              <w:jc w:val="center"/>
+              <w:rPr>
+                <w:highlight w:val="yellow"/>
+              </w:rPr>
+            </w:pPr>
+            <w:r>
+              <w:rPr>
+                <w:highlight w:val="yellow"/>
+              </w:rPr>
+              <w:t xml:space="preserve">2, </w:t>
+            </w:r>
+            <w:r>
+              <w:rPr>
+                <w:highlight w:val="yellow"/>
+              </w:rPr>
+              <w:t>2</w:t>
+            </w:r>
+          </w:p>
+        </w:tc>
+        <w:tc>
+          <w:tcPr>
+            <w:tcW w:w="916" w:type="dxa"/>
+            <w:shd w:val="clear" w:color="auto" w:fill="auto"/>
+          </w:tcPr>
+          <w:p>
+            <w:pPr>
+              <w:jc w:val="center"/>
+              <w:rPr>
+                <w:highlight w:val="yellow"/>
+              </w:rPr>
+            </w:pPr>
+            <w:r>
+              <w:rPr>
+                <w:highlight w:val="yellow"/>
+              </w:rPr>
+              <w:t>2</w:t>
+            </w:r>
+            <w:r>
+              <w:rPr>
+                <w:highlight w:val="yellow"/>
+              </w:rPr>
+              <w:t>,</w:t>
+            </w:r>
+            <w:r>
+              <w:t xml:space="preserve"> 1</w:t>
+            </w:r>
+          </w:p>
+        </w:tc>
+        <w:tc>
+          <w:tcPr>
+            <w:tcW w:w="916" w:type="dxa"/>
+            <w:shd w:val="clear" w:color="auto" w:fill="auto"/>
+          </w:tcPr>
+          <w:p>
+            <w:pPr>
+              <w:jc w:val="center"/>
+            </w:pPr>
+            <w:r>
+              <w:t>1</w:t>
+            </w:r>
+            <w:r>
+              <w:t xml:space="preserve">, </w:t>
+            </w:r>
+            <w:r>
+              <w:rPr>
+                <w:highlight w:val="yellow"/>
+              </w:rPr>
+              <w:t>2</w:t>
+            </w:r>
+          </w:p>
+        </w:tc>
+        <w:tc>
+          <w:tcPr>
+            <w:tcW w:w="916" w:type="dxa"/>
+            <w:shd w:val="clear" w:color="auto" w:fill="auto"/>
+          </w:tcPr>
+          <w:p>
+            <w:pPr>
+              <w:jc w:val="center"/>
+            </w:pPr>
+            <w:r>
+              <w:rPr>
+                <w:highlight w:val="yellow"/>
+              </w:rPr>
+              <w:t>3</w:t>
+            </w:r>
+            <w:r>
+              <w:rPr>
+                <w:highlight w:val="yellow"/>
+              </w:rPr>
+              <w:t>, 3</w:t>
+            </w:r>
+          </w:p>
+        </w:tc>
+        <w:tc>
+          <w:tcPr>
+            <w:tcW w:w="915" w:type="dxa"/>
+            <w:shd w:val="clear" w:color="auto" w:fill="auto"/>
+          </w:tcPr>
+          <w:p>
+            <w:pPr>
+              <w:jc w:val="center"/>
+            </w:pPr>
+            <w:r>
+              <w:t>1</w:t>
+            </w:r>
+            <w:r>
+              <w:t xml:space="preserve">, </w:t>
+            </w:r>
+            <w:r>
+              <w:rPr>
+                <w:highlight w:val="yellow"/>
+              </w:rPr>
+              <w:t>2</w:t>
+            </w:r>
+          </w:p>
+        </w:tc>
+        <w:tc>
+          <w:tcPr>
+            <w:tcW w:w="916" w:type="dxa"/>
+            <w:shd w:val="clear" w:color="auto" w:fill="auto"/>
+          </w:tcPr>
+          <w:p>
+            <w:pPr>
+              <w:jc w:val="center"/>
+              <w:rPr>
+                <w:highlight w:val="yellow"/>
+              </w:rPr>
+            </w:pPr>
+            <w:r>
+              <w:rPr>
+                <w:highlight w:val="yellow"/>
+              </w:rPr>
+              <w:t>2</w:t>
+            </w:r>
+            <w:r>
+              <w:rPr>
+                <w:highlight w:val="yellow"/>
+              </w:rPr>
+              <w:t>, 3</w:t>
+            </w:r>
+          </w:p>
+        </w:tc>
+        <w:tc>
+          <w:tcPr>
+            <w:tcW w:w="916" w:type="dxa"/>
+            <w:shd w:val="clear" w:color="auto" w:fill="auto"/>
+          </w:tcPr>
+          <w:p>
+            <w:pPr>
+              <w:jc w:val="center"/>
+              <w:rPr>
+                <w:highlight w:val="yellow"/>
+              </w:rPr>
+            </w:pPr>
+            <w:r>
+              <w:rPr>
+                <w:highlight w:val="yellow"/>
+              </w:rPr>
+              <w:t>2</w:t>
+            </w:r>
+            <w:r>
+              <w:rPr>
+                <w:highlight w:val="yellow"/>
+              </w:rPr>
+              <w:t>, 1</w:t>
+            </w:r>
+          </w:p>
+        </w:tc>
+        <w:tc>
+          <w:tcPr>
+            <w:tcW w:w="916" w:type="dxa"/>
+            <w:shd w:val="clear" w:color="auto" w:fill="auto"/>
+          </w:tcPr>
+          <w:p>
+            <w:pPr>
+              <w:jc w:val="center"/>
+              <w:rPr>
+                <w:highlight w:val="yellow"/>
+              </w:rPr>
+            </w:pPr>
+            <w:r>
+              <w:rPr>
+                <w:highlight w:val="yellow"/>
+              </w:rPr>
+              <w:t>2</w:t>
+            </w:r>
+            <w:r>
+              <w:rPr>
+                <w:highlight w:val="yellow"/>
+              </w:rPr>
+              <w:t>, 3</w:t>
+            </w:r>
+          </w:p>
+        </w:tc>
+        <w:tc>
+          <w:tcPr>
+            <w:tcW w:w="916" w:type="dxa"/>
+            <w:shd w:val="clear" w:color="auto" w:fill="auto"/>
+          </w:tcPr>
+          <w:p>
+            <w:pPr>
+              <w:jc w:val="center"/>
+              <w:rPr>
+                <w:highlight w:val="yellow"/>
+              </w:rPr>
+            </w:pPr>
+            <w:r>
+              <w:rPr>
+                <w:highlight w:val="yellow"/>
+              </w:rPr>
+              <w:t>2</w:t>
+            </w:r>
+            <w:r>
+              <w:rPr>
+                <w:highlight w:val="yellow"/>
+              </w:rPr>
+              <w:t>, 2</w:t>
+            </w:r>
+          </w:p>
+        </w:tc>
+        <w:tc>
+          <w:tcPr>
+            <w:tcW w:w="1276" w:type="dxa"/>
+          </w:tcPr>
+          <w:p>
+            <w:pPr>
+              <w:jc w:val="center"/>
+            </w:pPr>
+            <w:r>
+              <w:t>/30</w:t>
+            </w:r>
+          </w:p>
+        </w:tc>
+      </w:tr>
+      <w:tr>
+        <w:trPr>
+          <w:jc w:val="center"/>
+        </w:trPr>
+        <w:tc>
+          <w:tcPr>
+            <w:tcW w:w="1010" w:type="dxa"/>
+          </w:tcPr>
+          <w:p>
+            <w:r>
+              <w:t>Jugador 2</w:t>
+            </w:r>
+          </w:p>
+        </w:tc>
+        <w:tc>
+          <w:tcPr>
+            <w:tcW w:w="915" w:type="dxa"/>
+            <w:shd w:val="clear" w:color="auto" w:fill="FFFF00"/>
+          </w:tcPr>
+          <w:p>
+            <w:pPr>
+              <w:jc w:val="center"/>
+            </w:pPr>
+            <w:r>
+              <w:t>3</w:t>
+            </w:r>
+          </w:p>
+        </w:tc>
+        <w:tc>
+          <w:tcPr>
+            <w:tcW w:w="916" w:type="dxa"/>
+            <w:shd w:val="clear" w:color="auto" w:fill="FFFF00"/>
+          </w:tcPr>
+          <w:p>
+            <w:pPr>
+              <w:jc w:val="center"/>
+            </w:pPr>
+            <w:r>
+              <w:t>2</w:t>
+            </w:r>
+          </w:p>
+        </w:tc>
+        <w:tc>
+          <w:tcPr>
+            <w:tcW w:w="916" w:type="dxa"/>
+          </w:tcPr>
+          <w:p>
+            <w:pPr>
+              <w:jc w:val="center"/>
+            </w:pPr>
+            <w:r>
+              <w:t>1</w:t>
+            </w:r>
+          </w:p>
+        </w:tc>
+        <w:tc>
+          <w:tcPr>
+            <w:tcW w:w="916" w:type="dxa"/>
+          </w:tcPr>
+          <w:p>
+            <w:pPr>
+              <w:jc w:val="center"/>
+            </w:pPr>
+            <w:r>
+              <w:t>1</w:t>
+            </w:r>
+          </w:p>
+        </w:tc>
+        <w:tc>
+          <w:tcPr>
+            <w:tcW w:w="916" w:type="dxa"/>
+            <w:shd w:val="clear" w:color="auto" w:fill="FFFF00"/>
+          </w:tcPr>
+          <w:p>
+            <w:pPr>
+              <w:jc w:val="center"/>
+            </w:pPr>
+            <w:r>
+              <w:t>3</w:t>
+            </w:r>
+          </w:p>
+        </w:tc>
+        <w:tc>
+          <w:tcPr>
+            <w:tcW w:w="915" w:type="dxa"/>
+          </w:tcPr>
+          <w:p>
+            <w:pPr>
+              <w:jc w:val="center"/>
+            </w:pPr>
+            <w:r>
+              <w:t>1</w:t>
+            </w:r>
+          </w:p>
+        </w:tc>
+        <w:tc>
+          <w:tcPr>
+            <w:tcW w:w="916" w:type="dxa"/>
+            <w:shd w:val="clear" w:color="auto" w:fill="FFFF00"/>
+          </w:tcPr>
+          <w:p>
+            <w:pPr>
+              <w:jc w:val="center"/>
+            </w:pPr>
+            <w:r>
+              <w:t>2</w:t>
+            </w:r>
+          </w:p>
+        </w:tc>
+        <w:tc>
+          <w:tcPr>
+            <w:tcW w:w="916" w:type="dxa"/>
+            <w:shd w:val="clear" w:color="auto" w:fill="FFFF00"/>
+          </w:tcPr>
+          <w:p>
+            <w:pPr>
+              <w:jc w:val="center"/>
+            </w:pPr>
+            <w:r>
+              <w:t>2</w:t>
+            </w:r>
+          </w:p>
+        </w:tc>
+        <w:tc>
+          <w:tcPr>
+            <w:tcW w:w="916" w:type="dxa"/>
+            <w:shd w:val="clear" w:color="auto" w:fill="FFFF00"/>
+          </w:tcPr>
+          <w:p>
+            <w:pPr>
+              <w:jc w:val="center"/>
+            </w:pPr>
+            <w:r>
+              <w:t>2</w:t>
+            </w:r>
+          </w:p>
+        </w:tc>
+        <w:tc>
+          <w:tcPr>
+            <w:tcW w:w="916" w:type="dxa"/>
+          </w:tcPr>
+          <w:p>
+            <w:pPr>
+              <w:jc w:val="center"/>
+            </w:pPr>
+            <w:r>
+              <w:t>1</w:t>
+            </w:r>
+          </w:p>
+        </w:tc>
+        <w:tc>
+          <w:tcPr>
+            <w:tcW w:w="1276" w:type="dxa"/>
+          </w:tcPr>
+          <w:p>
+            <w:pPr>
+              <w:jc w:val="center"/>
+            </w:pPr>
+            <w:r>
+              <w:t>/30</w:t>
+            </w:r>
+          </w:p>
+        </w:tc>
+      </w:tr>
+      <w:tr>
+        <w:trPr>
+          <w:jc w:val="center"/>
+        </w:trPr>
+        <w:tc>
+          <w:tcPr>
+            <w:tcW w:w="1010" w:type="dxa"/>
+          </w:tcPr>
+          <w:p>
+            <w:r>
+              <w:t>Jugador 3</w:t>
+            </w:r>
+          </w:p>
+        </w:tc>
+        <w:tc>
+          <w:tcPr>
+            <w:tcW w:w="915" w:type="dxa"/>
+            <w:shd w:val="clear" w:color="auto" w:fill="FFFF00"/>
+          </w:tcPr>
+          <w:p>
+            <w:pPr>
+              <w:jc w:val="center"/>
+            </w:pPr>
+            <w:r>
+              <w:t>2</w:t>
+            </w:r>
+          </w:p>
+        </w:tc>
+        <w:tc>
+          <w:tcPr>
+            <w:tcW w:w="916" w:type="dxa"/>
+            <w:shd w:val="clear" w:color="auto" w:fill="FFFF00"/>
+          </w:tcPr>
+          <w:p>
+            <w:pPr>
+              <w:jc w:val="center"/>
+            </w:pPr>
+            <w:r>
+              <w:t>2</w:t>
+            </w:r>
+          </w:p>
+        </w:tc>
+        <w:tc>
+          <w:tcPr>
+            <w:tcW w:w="916" w:type="dxa"/>
+            <w:shd w:val="clear" w:color="auto" w:fill="FFFF00"/>
+          </w:tcPr>
+          <w:p>
+            <w:pPr>
+              <w:jc w:val="center"/>
+            </w:pPr>
+            <w:r>
+              <w:t>3</w:t>
+            </w:r>
+          </w:p>
+        </w:tc>
+        <w:tc>
+          <w:tcPr>
+            <w:tcW w:w="916" w:type="dxa"/>
+            <w:shd w:val="clear" w:color="auto" w:fill="FFFF00"/>
+          </w:tcPr>
+          <w:p>
+            <w:pPr>
+              <w:jc w:val="center"/>
+            </w:pPr>
+            <w:r>
+              <w:t>2</w:t>
+            </w:r>
+          </w:p>
+        </w:tc>
+        <w:tc>
+          <w:tcPr>
+            <w:tcW w:w="916" w:type="dxa"/>
+            <w:shd w:val="clear" w:color="auto" w:fill="FFFF00"/>
+          </w:tcPr>
+          <w:p>
+            <w:pPr>
+              <w:jc w:val="center"/>
+            </w:pPr>
+            <w:r>
+              <w:t>3</w:t>
+            </w:r>
+          </w:p>
+        </w:tc>
+        <w:tc>
+          <w:tcPr>
+            <w:tcW w:w="915" w:type="dxa"/>
+            <w:shd w:val="clear" w:color="auto" w:fill="FFFF00"/>
+          </w:tcPr>
+          <w:p>
+            <w:pPr>
+              <w:jc w:val="center"/>
+            </w:pPr>
+            <w:r>
+              <w:t>2</w:t>
+            </w:r>
+          </w:p>
+        </w:tc>
+        <w:tc>
+          <w:tcPr>
+            <w:tcW w:w="916" w:type="dxa"/>
+          </w:tcPr>
+          <w:p>
+            <w:pPr>
+              <w:jc w:val="center"/>
+            </w:pPr>
+            <w:r>
+              <w:t>1</w:t>
+            </w:r>
+          </w:p>
+        </w:tc>
+        <w:tc>
+          <w:tcPr>
+            <w:tcW w:w="916" w:type="dxa"/>
+          </w:tcPr>
+          <w:p>
+            <w:pPr>
+              <w:jc w:val="center"/>
+            </w:pPr>
+            <w:r>
+              <w:t>1</w:t>
+            </w:r>
+          </w:p>
+        </w:tc>
+        <w:tc>
+          <w:tcPr>
+            <w:tcW w:w="916" w:type="dxa"/>
+          </w:tcPr>
+          <w:p>
+            <w:pPr>
+              <w:jc w:val="center"/>
+            </w:pPr>
+            <w:r>
+              <w:t>0</w:t>
+            </w:r>
+          </w:p>
+        </w:tc>
+        <w:tc>
+          <w:tcPr>
+            <w:tcW w:w="916" w:type="dxa"/>
+            <w:shd w:val="clear" w:color="auto" w:fill="FFFF00"/>
+          </w:tcPr>
+          <w:p>
+            <w:pPr>
+              <w:jc w:val="center"/>
+            </w:pPr>
+            <w:r>
+              <w:t>2</w:t>
+            </w:r>
+          </w:p>
+        </w:tc>
+        <w:tc>
+          <w:tcPr>
+            <w:tcW w:w="1276" w:type="dxa"/>
+          </w:tcPr>
+          <w:p>
+            <w:pPr>
+              <w:jc w:val="center"/>
+            </w:pPr>
+            <w:r>
+              <w:t>/30</w:t>
+            </w:r>
+          </w:p>
+        </w:tc>
+      </w:tr>
+      <w:tr>
+        <w:trPr>
+          <w:jc w:val="center"/>
+        </w:trPr>
+        <w:tc>
+          <w:tcPr>
+            <w:tcW w:w="1010" w:type="dxa"/>
+            <w:shd w:val="clear" w:color="auto" w:fill="F7CAAC" w:themeFill="accent2" w:themeFillTint="66"/>
+          </w:tcPr>
+          <w:p>
+            <w:r>
+              <w:t>Juego 1</w:t>
+            </w:r>
+          </w:p>
+        </w:tc>
+        <w:tc>
+          <w:tcPr>
+            <w:tcW w:w="915" w:type="dxa"/>
+            <w:shd w:val="clear" w:color="auto" w:fill="F7CAAC" w:themeFill="accent2" w:themeFillTint="66"/>
+          </w:tcPr>
+          <w:p>
+            <w:pPr>
+              <w:jc w:val="center"/>
+            </w:pPr>
+            <w:r>
+              <w:t>8</w:t>
+            </w:r>
+          </w:p>
+        </w:tc>
+        <w:tc>
+          <w:tcPr>
+            <w:tcW w:w="916" w:type="dxa"/>
+            <w:shd w:val="clear" w:color="auto" w:fill="F7CAAC" w:themeFill="accent2" w:themeFillTint="66"/>
+          </w:tcPr>
+          <w:p>
+            <w:pPr>
+              <w:jc w:val="center"/>
+            </w:pPr>
+            <w:r>
+              <w:t>6</w:t>
+            </w:r>
+          </w:p>
+        </w:tc>
+        <w:tc>
+          <w:tcPr>
+            <w:tcW w:w="916" w:type="dxa"/>
+            <w:shd w:val="clear" w:color="auto" w:fill="F7CAAC" w:themeFill="accent2" w:themeFillTint="66"/>
+          </w:tcPr>
+          <w:p>
+            <w:pPr>
+              <w:jc w:val="center"/>
+            </w:pPr>
+            <w:r>
+              <w:t>6</w:t>
+            </w:r>
+          </w:p>
+        </w:tc>
+        <w:tc>
+          <w:tcPr>
+            <w:tcW w:w="916" w:type="dxa"/>
+            <w:shd w:val="clear" w:color="auto" w:fill="F7CAAC" w:themeFill="accent2" w:themeFillTint="66"/>
+          </w:tcPr>
+          <w:p>
+            <w:pPr>
+              <w:jc w:val="center"/>
+            </w:pPr>
+            <w:r>
+              <w:t>4</w:t>
+            </w:r>
+          </w:p>
+        </w:tc>
+        <w:tc>
+          <w:tcPr>
+            <w:tcW w:w="916" w:type="dxa"/>
+            <w:shd w:val="clear" w:color="auto" w:fill="F7CAAC" w:themeFill="accent2" w:themeFillTint="66"/>
+          </w:tcPr>
+          <w:p>
+            <w:pPr>
+              <w:jc w:val="center"/>
+            </w:pPr>
+            <w:r>
+              <w:t>9</w:t>
+            </w:r>
+          </w:p>
+        </w:tc>
+        <w:tc>
+          <w:tcPr>
+            <w:tcW w:w="915" w:type="dxa"/>
+            <w:shd w:val="clear" w:color="auto" w:fill="F7CAAC" w:themeFill="accent2" w:themeFillTint="66"/>
+          </w:tcPr>
+          <w:p>
+            <w:pPr>
+              <w:jc w:val="center"/>
+            </w:pPr>
+            <w:r>
+              <w:t>4</w:t>
+            </w:r>
+          </w:p>
+        </w:tc>
+        <w:tc>
+          <w:tcPr>
+            <w:tcW w:w="916" w:type="dxa"/>
+            <w:shd w:val="clear" w:color="auto" w:fill="F7CAAC" w:themeFill="accent2" w:themeFillTint="66"/>
+          </w:tcPr>
+          <w:p>
+            <w:pPr>
+              <w:jc w:val="center"/>
+            </w:pPr>
+            <w:r>
+              <w:t>5</w:t>
+            </w:r>
+          </w:p>
+        </w:tc>
+        <w:tc>
+          <w:tcPr>
+            <w:tcW w:w="916" w:type="dxa"/>
+            <w:shd w:val="clear" w:color="auto" w:fill="F7CAAC" w:themeFill="accent2" w:themeFillTint="66"/>
+          </w:tcPr>
+          <w:p>
+            <w:pPr>
+              <w:jc w:val="center"/>
+            </w:pPr>
+            <w:r>
+              <w:t>5</w:t>
+            </w:r>
+          </w:p>
+        </w:tc>
+        <w:tc>
+          <w:tcPr>
+            <w:tcW w:w="916" w:type="dxa"/>
+            <w:shd w:val="clear" w:color="auto" w:fill="F7CAAC" w:themeFill="accent2" w:themeFillTint="66"/>
+          </w:tcPr>
+          <w:p>
+            <w:pPr>
+              <w:jc w:val="center"/>
+            </w:pPr>
+            <w:r>
+              <w:t>4</w:t>
+            </w:r>
+          </w:p>
+        </w:tc>
+        <w:tc>
+          <w:tcPr>
+            <w:tcW w:w="916" w:type="dxa"/>
+            <w:shd w:val="clear" w:color="auto" w:fill="F7CAAC" w:themeFill="accent2" w:themeFillTint="66"/>
+          </w:tcPr>
+          <w:p>
+            <w:pPr>
+              <w:jc w:val="center"/>
+            </w:pPr>
+            <w:r>
+              <w:t>5</w:t>
+            </w:r>
+          </w:p>
+        </w:tc>
+        <w:tc>
+          <w:tcPr>
+            <w:tcW w:w="1276" w:type="dxa"/>
+            <w:shd w:val="clear" w:color="auto" w:fill="F7CAAC" w:themeFill="accent2" w:themeFillTint="66"/>
+          </w:tcPr>
+          <w:p>
+            <w:pPr>
+              <w:jc w:val="center"/>
+            </w:pPr>
+            <w:r>
+              <w:t>/40</w:t>
+            </w:r>
+          </w:p>
+        </w:tc>
+      </w:tr>
+      <w:tr>
+        <w:trPr>
+          <w:jc w:val="center"/>
+        </w:trPr>
+        <w:tc>
+          <w:tcPr>
+            <w:tcW w:w="1010" w:type="dxa"/>
+          </w:tcPr>
+          <w:p>
+            <w:r>
+              <w:t>Jugador 4</w:t>
+            </w:r>
+          </w:p>
+        </w:tc>
+        <w:tc>
+          <w:tcPr>
+            <w:tcW w:w="915" w:type="dxa"/>
+            <w:shd w:val="clear" w:color="auto" w:fill="FFFF00"/>
+          </w:tcPr>
+          <w:p>
+            <w:pPr>
+              <w:jc w:val="center"/>
+            </w:pPr>
+            <w:r>
+              <w:t>2</w:t>
+            </w:r>
+          </w:p>
+        </w:tc>
+        <w:tc>
+          <w:tcPr>
+            <w:tcW w:w="916" w:type="dxa"/>
+            <w:shd w:val="clear" w:color="auto" w:fill="FFFF00"/>
+          </w:tcPr>
+          <w:p>
+            <w:pPr>
+              <w:jc w:val="center"/>
+            </w:pPr>
+            <w:r>
+              <w:t>2</w:t>
+            </w:r>
+          </w:p>
+        </w:tc>
+        <w:tc>
+          <w:tcPr>
+            <w:tcW w:w="916" w:type="dxa"/>
+            <w:shd w:val="clear" w:color="auto" w:fill="FFFF00"/>
+          </w:tcPr>
+          <w:p>
+            <w:pPr>
+              <w:jc w:val="center"/>
+            </w:pPr>
+            <w:r>
+              <w:t>3</w:t>
+            </w:r>
+          </w:p>
+        </w:tc>
+        <w:tc>
+          <w:tcPr>
+            <w:tcW w:w="916" w:type="dxa"/>
+            <w:shd w:val="clear" w:color="auto" w:fill="FFFF00"/>
+          </w:tcPr>
+          <w:p>
+            <w:pPr>
+              <w:jc w:val="center"/>
+            </w:pPr>
+            <w:r>
+              <w:t>3</w:t>
+            </w:r>
+          </w:p>
+        </w:tc>
+        <w:tc>
+          <w:tcPr>
+            <w:tcW w:w="916" w:type="dxa"/>
+            <w:shd w:val="clear" w:color="auto" w:fill="FFFF00"/>
+          </w:tcPr>
+          <w:p>
+            <w:pPr>
+              <w:jc w:val="center"/>
+            </w:pPr>
+            <w:r>
+              <w:t>2</w:t>
+            </w:r>
+          </w:p>
+        </w:tc>
+        <w:tc>
+          <w:tcPr>
+            <w:tcW w:w="915" w:type="dxa"/>
+            <w:shd w:val="clear" w:color="auto" w:fill="FFFF00"/>
+          </w:tcPr>
+          <w:p>
+            <w:pPr>
+              <w:jc w:val="center"/>
+            </w:pPr>
+            <w:r>
+              <w:t>2</w:t>
+            </w:r>
+          </w:p>
+        </w:tc>
+        <w:tc>
+          <w:tcPr>
+            <w:tcW w:w="916" w:type="dxa"/>
+            <w:shd w:val="clear" w:color="auto" w:fill="FFFF00"/>
+          </w:tcPr>
+          <w:p>
+            <w:pPr>
+              <w:jc w:val="center"/>
+            </w:pPr>
+            <w:r>
+              <w:t>3</w:t>
+            </w:r>
+          </w:p>
+        </w:tc>
+        <w:tc>
+          <w:tcPr>
+            <w:tcW w:w="916" w:type="dxa"/>
+          </w:tcPr>
+          <w:p>
+            <w:pPr>
+              <w:jc w:val="center"/>
+            </w:pPr>
+            <w:r>
+              <w:t>1</w:t>
+            </w:r>
+          </w:p>
+        </w:tc>
+        <w:tc>
+          <w:tcPr>
+            <w:tcW w:w="916" w:type="dxa"/>
+            <w:shd w:val="clear" w:color="auto" w:fill="FFFF00"/>
+          </w:tcPr>
+          <w:p>
+            <w:pPr>
+              <w:jc w:val="center"/>
+            </w:pPr>
+            <w:r>
+              <w:t>3</w:t>
+            </w:r>
+          </w:p>
+        </w:tc>
+        <w:tc>
+          <w:tcPr>
+            <w:tcW w:w="916" w:type="dxa"/>
+          </w:tcPr>
+          <w:p>
+            <w:pPr>
+              <w:jc w:val="center"/>
+            </w:pPr>
+            <w:r>
+              <w:t>1</w:t>
+            </w:r>
+          </w:p>
+        </w:tc>
+        <w:tc>
+          <w:tcPr>
+            <w:tcW w:w="1276" w:type="dxa"/>
+          </w:tcPr>
+          <w:p>
+            <w:pPr>
+              <w:jc w:val="center"/>
+            </w:pPr>
+          </w:p>
+        </w:tc>
+      </w:tr>
+      <w:tr>
+        <w:trPr>
+          <w:jc w:val="center"/>
+        </w:trPr>
+        <w:tc>
+          <w:tcPr>
+            <w:tcW w:w="1010" w:type="dxa"/>
+          </w:tcPr>
+          <w:p>
+            <w:r>
+              <w:t>Jugador 5</w:t>
+            </w:r>
+          </w:p>
+        </w:tc>
+        <w:tc>
+          <w:tcPr>
+            <w:tcW w:w="915" w:type="dxa"/>
+            <w:shd w:val="clear" w:color="auto" w:fill="FFFF00"/>
+          </w:tcPr>
+          <w:p>
+            <w:pPr>
+              <w:jc w:val="center"/>
+            </w:pPr>
+            <w:r>
+              <w:t>3</w:t>
+            </w:r>
+          </w:p>
+        </w:tc>
+        <w:tc>
+          <w:tcPr>
+            <w:tcW w:w="916" w:type="dxa"/>
+            <w:shd w:val="clear" w:color="auto" w:fill="FFFF00"/>
+          </w:tcPr>
+          <w:p>
+            <w:pPr>
+              <w:jc w:val="center"/>
+            </w:pPr>
+            <w:r>
+              <w:t>2</w:t>
+            </w:r>
+          </w:p>
+        </w:tc>
+        <w:tc>
+          <w:tcPr>
+            <w:tcW w:w="916" w:type="dxa"/>
+            <w:shd w:val="clear" w:color="auto" w:fill="FFFF00"/>
+          </w:tcPr>
+          <w:p>
+            <w:pPr>
+              <w:jc w:val="center"/>
+            </w:pPr>
+            <w:r>
+              <w:t>2</w:t>
+            </w:r>
+          </w:p>
+        </w:tc>
+        <w:tc>
+          <w:tcPr>
+            <w:tcW w:w="916" w:type="dxa"/>
+            <w:shd w:val="clear" w:color="auto" w:fill="FFFF00"/>
+          </w:tcPr>
+          <w:p>
+            <w:pPr>
+              <w:jc w:val="center"/>
+            </w:pPr>
+            <w:r>
+              <w:t>2</w:t>
+            </w:r>
+          </w:p>
+        </w:tc>
+        <w:tc>
+          <w:tcPr>
+            <w:tcW w:w="916" w:type="dxa"/>
+            <w:shd w:val="clear" w:color="auto" w:fill="FFFF00"/>
+          </w:tcPr>
+          <w:p>
+            <w:pPr>
+              <w:jc w:val="center"/>
+            </w:pPr>
+            <w:r>
+              <w:t>2</w:t>
+            </w:r>
+          </w:p>
+        </w:tc>
+        <w:tc>
+          <w:tcPr>
+            <w:tcW w:w="915" w:type="dxa"/>
+            <w:shd w:val="clear" w:color="auto" w:fill="FFFF00"/>
+          </w:tcPr>
+          <w:p>
+            <w:pPr>
+              <w:jc w:val="center"/>
+            </w:pPr>
+            <w:r>
+              <w:t>2</w:t>
+            </w:r>
+          </w:p>
+        </w:tc>
+        <w:tc>
+          <w:tcPr>
+            <w:tcW w:w="916" w:type="dxa"/>
+          </w:tcPr>
+          <w:p>
+            <w:pPr>
+              <w:jc w:val="center"/>
+            </w:pPr>
+            <w:r>
+              <w:t>1</w:t>
+            </w:r>
+          </w:p>
+        </w:tc>
+        <w:tc>
+          <w:tcPr>
+            <w:tcW w:w="916" w:type="dxa"/>
+          </w:tcPr>
+          <w:p>
+            <w:pPr>
+              <w:jc w:val="center"/>
+            </w:pPr>
+            <w:r>
+              <w:t>1</w:t>
+            </w:r>
+          </w:p>
+        </w:tc>
+        <w:tc>
+          <w:tcPr>
+            <w:tcW w:w="916" w:type="dxa"/>
+            <w:shd w:val="clear" w:color="auto" w:fill="FFFF00"/>
+          </w:tcPr>
+          <w:p>
+            <w:pPr>
+              <w:jc w:val="center"/>
+            </w:pPr>
+            <w:r>
+              <w:t>2</w:t>
+            </w:r>
+          </w:p>
+        </w:tc>
+        <w:tc>
+          <w:tcPr>
+            <w:tcW w:w="916" w:type="dxa"/>
+            <w:shd w:val="clear" w:color="auto" w:fill="FFFF00"/>
+          </w:tcPr>
+          <w:p>
+            <w:pPr>
+              <w:jc w:val="center"/>
+            </w:pPr>
+            <w:r>
+              <w:t>2</w:t>
+            </w:r>
+          </w:p>
+        </w:tc>
+        <w:tc>
+          <w:tcPr>
+            <w:tcW w:w="1276" w:type="dxa"/>
+          </w:tcPr>
+          <w:p>
+            <w:pPr>
+              <w:jc w:val="center"/>
+            </w:pPr>
+          </w:p>
+        </w:tc>
+      </w:tr>
+      <w:tr>
+        <w:trPr>
+          <w:jc w:val="center"/>
+        </w:trPr>
+        <w:tc>
+          <w:tcPr>
+            <w:tcW w:w="1010" w:type="dxa"/>
+            <w:shd w:val="clear" w:color="auto" w:fill="F7CAAC" w:themeFill="accent2" w:themeFillTint="66"/>
+          </w:tcPr>
+          <w:p>
+            <w:r>
+              <w:t>Juego 2</w:t>
+            </w:r>
+          </w:p>
+        </w:tc>
+        <w:tc>
+          <w:tcPr>
+            <w:tcW w:w="915" w:type="dxa"/>
+            <w:shd w:val="clear" w:color="auto" w:fill="F7CAAC" w:themeFill="accent2" w:themeFillTint="66"/>
+          </w:tcPr>
+          <w:p>
+            <w:pPr>
+              <w:jc w:val="center"/>
+            </w:pPr>
+            <w:r>
+              <w:t>7</w:t>
+            </w:r>
+          </w:p>
+        </w:tc>
+        <w:tc>
+          <w:tcPr>
+            <w:tcW w:w="916" w:type="dxa"/>
+            <w:shd w:val="clear" w:color="auto" w:fill="F7CAAC" w:themeFill="accent2" w:themeFillTint="66"/>
+          </w:tcPr>
+          <w:p>
+            <w:pPr>
+              <w:jc w:val="center"/>
+            </w:pPr>
+            <w:r>
+              <w:t>6</w:t>
+            </w:r>
+          </w:p>
+        </w:tc>
+        <w:tc>
+          <w:tcPr>
+            <w:tcW w:w="916" w:type="dxa"/>
+            <w:shd w:val="clear" w:color="auto" w:fill="F7CAAC" w:themeFill="accent2" w:themeFillTint="66"/>
+          </w:tcPr>
+          <w:p>
+            <w:pPr>
+              <w:jc w:val="center"/>
+            </w:pPr>
+            <w:r>
+              <w:t>6</w:t>
+            </w:r>
+          </w:p>
+        </w:tc>
+        <w:tc>
+          <w:tcPr>
+            <w:tcW w:w="916" w:type="dxa"/>
+            <w:shd w:val="clear" w:color="auto" w:fill="F7CAAC" w:themeFill="accent2" w:themeFillTint="66"/>
+          </w:tcPr>
+          <w:p>
+            <w:pPr>
+              <w:jc w:val="center"/>
+            </w:pPr>
+            <w:r>
+              <w:t>7</w:t>
+            </w:r>
+          </w:p>
+        </w:tc>
+        <w:tc>
+          <w:tcPr>
+            <w:tcW w:w="916" w:type="dxa"/>
+            <w:shd w:val="clear" w:color="auto" w:fill="F7CAAC" w:themeFill="accent2" w:themeFillTint="66"/>
+          </w:tcPr>
+          <w:p>
+            <w:pPr>
+              <w:jc w:val="center"/>
+            </w:pPr>
+            <w:r>
+              <w:t>7</w:t>
+            </w:r>
+          </w:p>
+        </w:tc>
+        <w:tc>
+          <w:tcPr>
+            <w:tcW w:w="915" w:type="dxa"/>
+            <w:shd w:val="clear" w:color="auto" w:fill="F7CAAC" w:themeFill="accent2" w:themeFillTint="66"/>
+          </w:tcPr>
+          <w:p>
+            <w:pPr>
+              <w:jc w:val="center"/>
+            </w:pPr>
+            <w:r>
+              <w:t>6</w:t>
+            </w:r>
+          </w:p>
+        </w:tc>
+        <w:tc>
+          <w:tcPr>
+            <w:tcW w:w="916" w:type="dxa"/>
+            <w:shd w:val="clear" w:color="auto" w:fill="F7CAAC" w:themeFill="accent2" w:themeFillTint="66"/>
+          </w:tcPr>
+          <w:p>
+            <w:pPr>
+              <w:jc w:val="center"/>
+            </w:pPr>
+            <w:r>
+              <w:t>7</w:t>
+            </w:r>
+          </w:p>
+        </w:tc>
+        <w:tc>
+          <w:tcPr>
+            <w:tcW w:w="916" w:type="dxa"/>
+            <w:shd w:val="clear" w:color="auto" w:fill="F7CAAC" w:themeFill="accent2" w:themeFillTint="66"/>
+          </w:tcPr>
+          <w:p>
+            <w:pPr>
+              <w:jc w:val="center"/>
+            </w:pPr>
+            <w:r>
+              <w:t>3</w:t>
+            </w:r>
+          </w:p>
+        </w:tc>
+        <w:tc>
+          <w:tcPr>
+            <w:tcW w:w="916" w:type="dxa"/>
+            <w:shd w:val="clear" w:color="auto" w:fill="F7CAAC" w:themeFill="accent2" w:themeFillTint="66"/>
+          </w:tcPr>
+          <w:p>
+            <w:pPr>
+              <w:jc w:val="center"/>
+            </w:pPr>
+            <w:r>
+              <w:t>8</w:t>
+            </w:r>
+          </w:p>
+        </w:tc>
+        <w:tc>
+          <w:tcPr>
+            <w:tcW w:w="916" w:type="dxa"/>
+            <w:shd w:val="clear" w:color="auto" w:fill="F7CAAC" w:themeFill="accent2" w:themeFillTint="66"/>
+          </w:tcPr>
+          <w:p>
+            <w:pPr>
+              <w:jc w:val="center"/>
+            </w:pPr>
+            <w:r>
+              <w:t>5</w:t>
+            </w:r>
+          </w:p>
+        </w:tc>
+        <w:tc>
+          <w:tcPr>
+            <w:tcW w:w="1276" w:type="dxa"/>
+            <w:shd w:val="clear" w:color="auto" w:fill="F7CAAC" w:themeFill="accent2" w:themeFillTint="66"/>
+          </w:tcPr>
+          <w:p>
+            <w:pPr>
+              <w:jc w:val="center"/>
+            </w:pPr>
+            <w:r>
+              <w:t>/40</w:t>
+            </w:r>
+          </w:p>
+        </w:tc>
+      </w:tr>
+    </w:tbl>
+    <w:p/>
+    <w:p/>
+    <w:tbl>
+      <w:tblPr>
+        <w:tblStyle w:val="Tablaconcuadrcula"/>
+        <w:tblW w:w="0" w:type="auto"/>
+        <w:tblLook w:val="04A0" w:firstRow="1" w:lastRow="0" w:firstColumn="1" w:lastColumn="0" w:noHBand="0" w:noVBand="1"/>
+      </w:tblPr>
+      <w:tblGrid>
+        <w:gridCol w:w="1146"/>
+        <w:gridCol w:w="1313"/>
+        <w:gridCol w:w="1313"/>
+        <w:gridCol w:w="1313"/>
+        <w:gridCol w:w="1314"/>
+        <w:gridCol w:w="1314"/>
+        <w:gridCol w:w="1115"/>
+      </w:tblGrid>
+      <w:tr>
+        <w:tc>
+          <w:tcPr>
+            <w:tcW w:w="1146" w:type="dxa"/>
+          </w:tcPr>
+          <w:p/>
+        </w:tc>
+        <w:tc>
+          <w:tcPr>
+            <w:tcW w:w="1313" w:type="dxa"/>
+          </w:tcPr>
+          <w:p>
+            <w:r>
+              <w:t>Jugador 1</w:t>
+            </w:r>
+          </w:p>
+        </w:tc>
+        <w:tc>
+          <w:tcPr>
+            <w:tcW w:w="1313" w:type="dxa"/>
+          </w:tcPr>
+          <w:p>
+            <w:r>
+              <w:t>Jugador 2</w:t>
+            </w:r>
+          </w:p>
+        </w:tc>
+        <w:tc>
+          <w:tcPr>
+            <w:tcW w:w="1313" w:type="dxa"/>
+          </w:tcPr>
+          <w:p>
+            <w:r>
+              <w:t>Jugador 3</w:t>
+            </w:r>
+          </w:p>
+        </w:tc>
+        <w:tc>
+          <w:tcPr>
+            <w:tcW w:w="1314" w:type="dxa"/>
+          </w:tcPr>
+          <w:p>
+            <w:r>
+              <w:t>Jugador 4</w:t>
+            </w:r>
+          </w:p>
+        </w:tc>
+        <w:tc>
+          <w:tcPr>
+            <w:tcW w:w="1314" w:type="dxa"/>
+          </w:tcPr>
+          <w:p>
+            <w:r>
+              <w:t>Jugador 5</w:t>
+            </w:r>
+          </w:p>
+        </w:tc>
+        <w:tc>
+          <w:tcPr>
+            <w:tcW w:w="1115" w:type="dxa"/>
+          </w:tcPr>
+          <w:p>
+            <w:r>
+              <w:t>TOTAL</w:t>
+            </w:r>
+          </w:p>
+        </w:tc>
+      </w:tr>
+      <w:tr>
+        <w:tc>
+          <w:tcPr>
+            <w:tcW w:w="1146" w:type="dxa"/>
+          </w:tcPr>
+          <w:p>
+            <w:r>
+              <w:t>1 a 2</w:t>
+            </w:r>
+          </w:p>
+        </w:tc>
+        <w:tc>
+          <w:tcPr>
+            <w:tcW w:w="1313" w:type="dxa"/>
+          </w:tcPr>
+          <w:p>
+            <w:r>
+              <w:t>7</w:t>
+            </w:r>
+          </w:p>
+        </w:tc>
+        <w:tc>
+          <w:tcPr>
+            <w:tcW w:w="1313" w:type="dxa"/>
+          </w:tcPr>
+          <w:p>
+            <w:r>
+              <w:t>5</w:t>
+            </w:r>
+          </w:p>
+        </w:tc>
+        <w:tc>
+          <w:tcPr>
+            <w:tcW w:w="1313" w:type="dxa"/>
+          </w:tcPr>
+          <w:p>
+            <w:r>
+              <w:t>7</w:t>
+            </w:r>
+          </w:p>
+        </w:tc>
+        <w:tc>
+          <w:tcPr>
+            <w:tcW w:w="1314" w:type="dxa"/>
+          </w:tcPr>
+          <w:p>
+            <w:r>
+              <w:t>6</w:t>
+            </w:r>
+          </w:p>
+        </w:tc>
+        <w:tc>
+          <w:tcPr>
+            <w:tcW w:w="1314" w:type="dxa"/>
+          </w:tcPr>
+          <w:p>
+            <w:r>
+              <w:t>5</w:t>
+            </w:r>
+          </w:p>
+        </w:tc>
+        <w:tc>
+          <w:tcPr>
+            <w:tcW w:w="1115" w:type="dxa"/>
+          </w:tcPr>
+          <w:p>
+            <w:r>
+              <w:t>30/50</w:t>
+            </w:r>
+          </w:p>
+        </w:tc>
+      </w:tr>
+      <w:tr>
+        <w:tc>
+          <w:tcPr>
+            <w:tcW w:w="1146" w:type="dxa"/>
+          </w:tcPr>
+          <w:p>
+            <w:r>
+              <w:t>2 a 3</w:t>
+            </w:r>
+          </w:p>
+        </w:tc>
+        <w:tc>
+          <w:tcPr>
+            <w:tcW w:w="1313" w:type="dxa"/>
+          </w:tcPr>
+          <w:p>
+            <w:r>
+              <w:t>6</w:t>
+            </w:r>
+          </w:p>
+        </w:tc>
+        <w:tc>
+          <w:tcPr>
+            <w:tcW w:w="1313" w:type="dxa"/>
+          </w:tcPr>
+          <w:p>
+            <w:r>
+              <w:t>7</w:t>
+            </w:r>
+          </w:p>
+        </w:tc>
+        <w:tc>
+          <w:tcPr>
+            <w:tcW w:w="1313" w:type="dxa"/>
+          </w:tcPr>
+          <w:p>
+            <w:r>
+              <w:t>7</w:t>
+            </w:r>
+          </w:p>
+        </w:tc>
+        <w:tc>
+          <w:tcPr>
+            <w:tcW w:w="1314" w:type="dxa"/>
+          </w:tcPr>
+          <w:p>
+            <w:r>
+              <w:t>8</w:t>
+            </w:r>
+          </w:p>
+        </w:tc>
+        <w:tc>
+          <w:tcPr>
+            <w:tcW w:w="1314" w:type="dxa"/>
+          </w:tcPr>
+          <w:p>
+            <w:r>
+              <w:t>6</w:t>
+            </w:r>
+          </w:p>
+        </w:tc>
+        <w:tc>
+          <w:tcPr>
+            <w:tcW w:w="1115" w:type="dxa"/>
+          </w:tcPr>
+          <w:p>
+            <w:r>
+              <w:t>34/50</w:t>
+            </w:r>
+          </w:p>
+        </w:tc>
+      </w:tr>
+      <w:tr>
+        <w:tc>
+          <w:tcPr>
+            <w:tcW w:w="1146" w:type="dxa"/>
+          </w:tcPr>
+          <w:p>
+            <w:r>
+              <w:t>3 a 4</w:t>
+            </w:r>
+          </w:p>
+        </w:tc>
+        <w:tc>
+          <w:tcPr>
+            <w:tcW w:w="1313" w:type="dxa"/>
+          </w:tcPr>
+          <w:p>
+            <w:r>
+              <w:t>7</w:t>
+            </w:r>
+          </w:p>
+        </w:tc>
+        <w:tc>
+          <w:tcPr>
+            <w:tcW w:w="1313" w:type="dxa"/>
+            <w:tcBorders>
+              <w:bottom w:val="single" w:sz="4" w:space="0" w:color="auto"/>
+            </w:tcBorders>
+          </w:tcPr>
+          <w:p>
+            <w:r>
+              <w:t>6</w:t>
+            </w:r>
+          </w:p>
+        </w:tc>
+        <w:tc>
+          <w:tcPr>
+            <w:tcW w:w="1313" w:type="dxa"/>
+            <w:tcBorders>
+              <w:bottom w:val="single" w:sz="4" w:space="0" w:color="auto"/>
+            </w:tcBorders>
+          </w:tcPr>
+          <w:p>
+            <w:r>
+              <w:t>4</w:t>
+            </w:r>
+          </w:p>
+        </w:tc>
+        <w:tc>
+          <w:tcPr>
+            <w:tcW w:w="1314" w:type="dxa"/>
+            <w:tcBorders>
+              <w:bottom w:val="single" w:sz="4" w:space="0" w:color="auto"/>
+            </w:tcBorders>
+          </w:tcPr>
+          <w:p>
+            <w:r>
+              <w:t>8</w:t>
+            </w:r>
+          </w:p>
+        </w:tc>
+        <w:tc>
+          <w:tcPr>
+            <w:tcW w:w="1314" w:type="dxa"/>
+            <w:tcBorders>
+              <w:bottom w:val="single" w:sz="4" w:space="0" w:color="auto"/>
+            </w:tcBorders>
+          </w:tcPr>
+          <w:p>
+            <w:r>
+              <w:t>8</w:t>
+            </w:r>
+          </w:p>
+        </w:tc>
+        <w:tc>
+          <w:tcPr>
+            <w:tcW w:w="1115" w:type="dxa"/>
+            <w:tcBorders>
+              <w:bottom w:val="single" w:sz="4" w:space="0" w:color="auto"/>
+            </w:tcBorders>
+          </w:tcPr>
+          <w:p>
+            <w:r>
+              <w:t>33/50</w:t>
+            </w:r>
+          </w:p>
+        </w:tc>
+      </w:tr>
+      <w:tr>
+        <w:tc>
+          <w:tcPr>
+            <w:tcW w:w="1146" w:type="dxa"/>
+          </w:tcPr>
+          <w:p>
+            <w:r>
+              <w:t>4 a 5</w:t>
+            </w:r>
+          </w:p>
+        </w:tc>
+        <w:tc>
+          <w:tcPr>
+            <w:tcW w:w="1313" w:type="dxa"/>
+          </w:tcPr>
+          <w:p>
+            <w:r>
+              <w:t>3</w:t>
+            </w:r>
+          </w:p>
+        </w:tc>
+        <w:tc>
+          <w:tcPr>
+            <w:tcW w:w="6369" w:type="dxa"/>
+            <w:gridSpan w:val="5"/>
+            <w:vMerge w:val="restart"/>
+            <w:tcBorders>
+              <w:bottom w:val="nil"/>
+              <w:right w:val="nil"/>
+            </w:tcBorders>
+          </w:tcPr>
+          <w:p/>
+        </w:tc>
+      </w:tr>
+      <w:tr>
+        <w:tc>
+          <w:tcPr>
+            <w:tcW w:w="1146" w:type="dxa"/>
+          </w:tcPr>
+          <w:p>
+            <w:r>
+              <w:t>5 a 6</w:t>
+            </w:r>
+          </w:p>
+        </w:tc>
+        <w:tc>
+          <w:tcPr>
+            <w:tcW w:w="1313" w:type="dxa"/>
+          </w:tcPr>
+          <w:p>
+            <w:r>
+              <w:t>7</w:t>
+            </w:r>
+          </w:p>
+        </w:tc>
+        <w:tc>
+          <w:tcPr>
+            <w:tcW w:w="6369" w:type="dxa"/>
+            <w:gridSpan w:val="5"/>
+            <w:vMerge/>
+            <w:tcBorders>
+              <w:bottom w:val="nil"/>
+              <w:right w:val="nil"/>
+            </w:tcBorders>
+          </w:tcPr>
+          <w:p/>
+        </w:tc>
+      </w:tr>
+      <w:tr>
+        <w:tc>
+          <w:tcPr>
+            <w:tcW w:w="1146" w:type="dxa"/>
+          </w:tcPr>
+          <w:p>
+            <w:r>
+              <w:t>6 a 7</w:t>
+            </w:r>
+          </w:p>
+        </w:tc>
+        <w:tc>
+          <w:tcPr>
+            <w:tcW w:w="1313" w:type="dxa"/>
+          </w:tcPr>
+          <w:p>
+            <w:r>
+              <w:t>6</w:t>
+            </w:r>
+          </w:p>
+        </w:tc>
+        <w:tc>
+          <w:tcPr>
+            <w:tcW w:w="6369" w:type="dxa"/>
+            <w:gridSpan w:val="5"/>
+            <w:vMerge/>
+            <w:tcBorders>
+              <w:bottom w:val="nil"/>
+              <w:right w:val="nil"/>
+            </w:tcBorders>
+          </w:tcPr>
+          <w:p/>
+        </w:tc>
+      </w:tr>
+      <w:tr>
+        <w:tc>
+          <w:tcPr>
+            <w:tcW w:w="1146" w:type="dxa"/>
+          </w:tcPr>
+          <w:p>
+            <w:r>
+              <w:t xml:space="preserve">7 a 8 </w:t>
+            </w:r>
+          </w:p>
+        </w:tc>
+        <w:tc>
+          <w:tcPr>
+            <w:tcW w:w="1313" w:type="dxa"/>
+          </w:tcPr>
+          <w:p>
+            <w:r>
+              <w:t>8</w:t>
+            </w:r>
+          </w:p>
+        </w:tc>
+        <w:tc>
+          <w:tcPr>
+            <w:tcW w:w="6369" w:type="dxa"/>
+            <w:gridSpan w:val="5"/>
+            <w:vMerge/>
+            <w:tcBorders>
+              <w:bottom w:val="nil"/>
+              <w:right w:val="nil"/>
+            </w:tcBorders>
+          </w:tcPr>
+          <w:p/>
+        </w:tc>
+      </w:tr>
+    </w:tbl>
     <w:p/>
     <w:sectPr>
       <w:pgSz w:w="12240" w:h="15840"/>

</xml_diff>